<commit_message>
SCM plan updated with peer comments
SCM plan updated with peer comments
</commit_message>
<xml_diff>
--- a/SCM Plan.docx
+++ b/SCM Plan.docx
@@ -5209,8 +5209,6 @@
             <w:r>
               <w:t>Waterfall – Implementation Stage Exit</w:t>
             </w:r>
-            <w:bookmarkStart w:id="324" w:name="_GoBack"/>
-            <w:bookmarkEnd w:id="324"/>
           </w:p>
         </w:tc>
         <w:tc>
@@ -5879,43 +5877,43 @@
       <w:pPr>
         <w:pStyle w:val="Heading2"/>
       </w:pPr>
-      <w:bookmarkStart w:id="325" w:name="_Toc211421853"/>
-      <w:bookmarkStart w:id="326" w:name="_Toc211734929"/>
-      <w:bookmarkStart w:id="327" w:name="_Toc211920013"/>
-      <w:bookmarkStart w:id="328" w:name="_Toc212877851"/>
-      <w:bookmarkStart w:id="329" w:name="_Toc212878367"/>
-      <w:bookmarkStart w:id="330" w:name="_Toc212878427"/>
-      <w:bookmarkStart w:id="331" w:name="_Toc212879057"/>
-      <w:bookmarkStart w:id="332" w:name="_Toc212879436"/>
-      <w:bookmarkStart w:id="333" w:name="_Toc212879571"/>
-      <w:bookmarkStart w:id="334" w:name="_Toc212879608"/>
-      <w:bookmarkStart w:id="335" w:name="_Toc212879766"/>
-      <w:bookmarkStart w:id="336" w:name="_Toc212879944"/>
-      <w:bookmarkStart w:id="337" w:name="_Toc212880197"/>
-      <w:bookmarkStart w:id="338" w:name="_Toc215027549"/>
-      <w:bookmarkStart w:id="339" w:name="_Toc215027631"/>
-      <w:bookmarkStart w:id="340" w:name="_Toc216509830"/>
-      <w:bookmarkStart w:id="341" w:name="_Toc217356681"/>
-      <w:bookmarkStart w:id="342" w:name="_Toc217358578"/>
-      <w:bookmarkStart w:id="343" w:name="_Toc217794652"/>
-      <w:bookmarkStart w:id="344" w:name="_Toc217801072"/>
-      <w:bookmarkStart w:id="345" w:name="_Toc217801238"/>
-      <w:bookmarkStart w:id="346" w:name="_Toc217802084"/>
-      <w:bookmarkStart w:id="347" w:name="_Toc217802238"/>
-      <w:bookmarkStart w:id="348" w:name="_Toc218926257"/>
-      <w:bookmarkStart w:id="349" w:name="_Toc218926451"/>
-      <w:bookmarkStart w:id="350" w:name="_Toc218926599"/>
-      <w:bookmarkStart w:id="351" w:name="_Toc218927003"/>
-      <w:bookmarkStart w:id="352" w:name="_Toc218927419"/>
-      <w:bookmarkStart w:id="353" w:name="_Toc218927534"/>
-      <w:bookmarkStart w:id="354" w:name="_Toc218927594"/>
-      <w:bookmarkStart w:id="355" w:name="_Toc218927951"/>
-      <w:bookmarkStart w:id="356" w:name="_Toc218928056"/>
-      <w:bookmarkStart w:id="357" w:name="_Toc218928092"/>
-      <w:bookmarkStart w:id="358" w:name="_Toc222619429"/>
-      <w:bookmarkStart w:id="359" w:name="_Toc222649112"/>
-      <w:bookmarkStart w:id="360" w:name="_Toc253485086"/>
-      <w:bookmarkStart w:id="361" w:name="_Toc253494080"/>
+      <w:bookmarkStart w:id="324" w:name="_Toc211421853"/>
+      <w:bookmarkStart w:id="325" w:name="_Toc211734929"/>
+      <w:bookmarkStart w:id="326" w:name="_Toc211920013"/>
+      <w:bookmarkStart w:id="327" w:name="_Toc212877851"/>
+      <w:bookmarkStart w:id="328" w:name="_Toc212878367"/>
+      <w:bookmarkStart w:id="329" w:name="_Toc212878427"/>
+      <w:bookmarkStart w:id="330" w:name="_Toc212879057"/>
+      <w:bookmarkStart w:id="331" w:name="_Toc212879436"/>
+      <w:bookmarkStart w:id="332" w:name="_Toc212879571"/>
+      <w:bookmarkStart w:id="333" w:name="_Toc212879608"/>
+      <w:bookmarkStart w:id="334" w:name="_Toc212879766"/>
+      <w:bookmarkStart w:id="335" w:name="_Toc212879944"/>
+      <w:bookmarkStart w:id="336" w:name="_Toc212880197"/>
+      <w:bookmarkStart w:id="337" w:name="_Toc215027549"/>
+      <w:bookmarkStart w:id="338" w:name="_Toc215027631"/>
+      <w:bookmarkStart w:id="339" w:name="_Toc216509830"/>
+      <w:bookmarkStart w:id="340" w:name="_Toc217356681"/>
+      <w:bookmarkStart w:id="341" w:name="_Toc217358578"/>
+      <w:bookmarkStart w:id="342" w:name="_Toc217794652"/>
+      <w:bookmarkStart w:id="343" w:name="_Toc217801072"/>
+      <w:bookmarkStart w:id="344" w:name="_Toc217801238"/>
+      <w:bookmarkStart w:id="345" w:name="_Toc217802084"/>
+      <w:bookmarkStart w:id="346" w:name="_Toc217802238"/>
+      <w:bookmarkStart w:id="347" w:name="_Toc218926257"/>
+      <w:bookmarkStart w:id="348" w:name="_Toc218926451"/>
+      <w:bookmarkStart w:id="349" w:name="_Toc218926599"/>
+      <w:bookmarkStart w:id="350" w:name="_Toc218927003"/>
+      <w:bookmarkStart w:id="351" w:name="_Toc218927419"/>
+      <w:bookmarkStart w:id="352" w:name="_Toc218927534"/>
+      <w:bookmarkStart w:id="353" w:name="_Toc218927594"/>
+      <w:bookmarkStart w:id="354" w:name="_Toc218927951"/>
+      <w:bookmarkStart w:id="355" w:name="_Toc218928056"/>
+      <w:bookmarkStart w:id="356" w:name="_Toc218928092"/>
+      <w:bookmarkStart w:id="357" w:name="_Toc222619429"/>
+      <w:bookmarkStart w:id="358" w:name="_Toc222649112"/>
+      <w:bookmarkStart w:id="359" w:name="_Toc253485086"/>
+      <w:bookmarkStart w:id="360" w:name="_Toc253494080"/>
       <w:r>
         <w:t>3.4</w:t>
       </w:r>
@@ -5923,6 +5921,7 @@
         <w:tab/>
         <w:t>Repository Identification</w:t>
       </w:r>
+      <w:bookmarkEnd w:id="324"/>
       <w:bookmarkEnd w:id="325"/>
       <w:bookmarkEnd w:id="326"/>
       <w:bookmarkEnd w:id="327"/>
@@ -5959,7 +5958,6 @@
       <w:bookmarkEnd w:id="358"/>
       <w:bookmarkEnd w:id="359"/>
       <w:bookmarkEnd w:id="360"/>
-      <w:bookmarkEnd w:id="361"/>
     </w:p>
     <w:p/>
     <w:p>
@@ -6023,41 +6021,41 @@
       <w:pPr>
         <w:pStyle w:val="Heading2"/>
       </w:pPr>
-      <w:bookmarkStart w:id="362" w:name="_Toc211920014"/>
-      <w:bookmarkStart w:id="363" w:name="_Toc212877852"/>
-      <w:bookmarkStart w:id="364" w:name="_Toc212878368"/>
-      <w:bookmarkStart w:id="365" w:name="_Toc212878428"/>
-      <w:bookmarkStart w:id="366" w:name="_Toc212879058"/>
-      <w:bookmarkStart w:id="367" w:name="_Toc212879437"/>
-      <w:bookmarkStart w:id="368" w:name="_Toc212879572"/>
-      <w:bookmarkStart w:id="369" w:name="_Toc212879609"/>
-      <w:bookmarkStart w:id="370" w:name="_Toc212879767"/>
-      <w:bookmarkStart w:id="371" w:name="_Toc212879945"/>
-      <w:bookmarkStart w:id="372" w:name="_Toc212880198"/>
-      <w:bookmarkStart w:id="373" w:name="_Toc215027550"/>
-      <w:bookmarkStart w:id="374" w:name="_Toc215027632"/>
-      <w:bookmarkStart w:id="375" w:name="_Toc216509831"/>
-      <w:bookmarkStart w:id="376" w:name="_Toc217356682"/>
-      <w:bookmarkStart w:id="377" w:name="_Toc217358579"/>
-      <w:bookmarkStart w:id="378" w:name="_Toc217794653"/>
-      <w:bookmarkStart w:id="379" w:name="_Toc217801073"/>
-      <w:bookmarkStart w:id="380" w:name="_Toc217801239"/>
-      <w:bookmarkStart w:id="381" w:name="_Toc217802085"/>
-      <w:bookmarkStart w:id="382" w:name="_Toc217802239"/>
-      <w:bookmarkStart w:id="383" w:name="_Toc218926258"/>
-      <w:bookmarkStart w:id="384" w:name="_Toc218926452"/>
-      <w:bookmarkStart w:id="385" w:name="_Toc218926600"/>
-      <w:bookmarkStart w:id="386" w:name="_Toc218927004"/>
-      <w:bookmarkStart w:id="387" w:name="_Toc218927420"/>
-      <w:bookmarkStart w:id="388" w:name="_Toc218927535"/>
-      <w:bookmarkStart w:id="389" w:name="_Toc218927595"/>
-      <w:bookmarkStart w:id="390" w:name="_Toc218927952"/>
-      <w:bookmarkStart w:id="391" w:name="_Toc218928057"/>
-      <w:bookmarkStart w:id="392" w:name="_Toc218928093"/>
-      <w:bookmarkStart w:id="393" w:name="_Toc222619430"/>
-      <w:bookmarkStart w:id="394" w:name="_Toc222649113"/>
-      <w:bookmarkStart w:id="395" w:name="_Toc253485087"/>
-      <w:bookmarkStart w:id="396" w:name="_Toc253494081"/>
+      <w:bookmarkStart w:id="361" w:name="_Toc211920014"/>
+      <w:bookmarkStart w:id="362" w:name="_Toc212877852"/>
+      <w:bookmarkStart w:id="363" w:name="_Toc212878368"/>
+      <w:bookmarkStart w:id="364" w:name="_Toc212878428"/>
+      <w:bookmarkStart w:id="365" w:name="_Toc212879058"/>
+      <w:bookmarkStart w:id="366" w:name="_Toc212879437"/>
+      <w:bookmarkStart w:id="367" w:name="_Toc212879572"/>
+      <w:bookmarkStart w:id="368" w:name="_Toc212879609"/>
+      <w:bookmarkStart w:id="369" w:name="_Toc212879767"/>
+      <w:bookmarkStart w:id="370" w:name="_Toc212879945"/>
+      <w:bookmarkStart w:id="371" w:name="_Toc212880198"/>
+      <w:bookmarkStart w:id="372" w:name="_Toc215027550"/>
+      <w:bookmarkStart w:id="373" w:name="_Toc215027632"/>
+      <w:bookmarkStart w:id="374" w:name="_Toc216509831"/>
+      <w:bookmarkStart w:id="375" w:name="_Toc217356682"/>
+      <w:bookmarkStart w:id="376" w:name="_Toc217358579"/>
+      <w:bookmarkStart w:id="377" w:name="_Toc217794653"/>
+      <w:bookmarkStart w:id="378" w:name="_Toc217801073"/>
+      <w:bookmarkStart w:id="379" w:name="_Toc217801239"/>
+      <w:bookmarkStart w:id="380" w:name="_Toc217802085"/>
+      <w:bookmarkStart w:id="381" w:name="_Toc217802239"/>
+      <w:bookmarkStart w:id="382" w:name="_Toc218926258"/>
+      <w:bookmarkStart w:id="383" w:name="_Toc218926452"/>
+      <w:bookmarkStart w:id="384" w:name="_Toc218926600"/>
+      <w:bookmarkStart w:id="385" w:name="_Toc218927004"/>
+      <w:bookmarkStart w:id="386" w:name="_Toc218927420"/>
+      <w:bookmarkStart w:id="387" w:name="_Toc218927535"/>
+      <w:bookmarkStart w:id="388" w:name="_Toc218927595"/>
+      <w:bookmarkStart w:id="389" w:name="_Toc218927952"/>
+      <w:bookmarkStart w:id="390" w:name="_Toc218928057"/>
+      <w:bookmarkStart w:id="391" w:name="_Toc218928093"/>
+      <w:bookmarkStart w:id="392" w:name="_Toc222619430"/>
+      <w:bookmarkStart w:id="393" w:name="_Toc222649113"/>
+      <w:bookmarkStart w:id="394" w:name="_Toc253485087"/>
+      <w:bookmarkStart w:id="395" w:name="_Toc253494081"/>
       <w:r>
         <w:t>3.5</w:t>
       </w:r>
@@ -6065,6 +6063,7 @@
         <w:tab/>
         <w:t>Configuration Item Identifier</w:t>
       </w:r>
+      <w:bookmarkEnd w:id="361"/>
       <w:bookmarkEnd w:id="362"/>
       <w:bookmarkEnd w:id="363"/>
       <w:bookmarkEnd w:id="364"/>
@@ -6099,7 +6098,6 @@
       <w:bookmarkEnd w:id="393"/>
       <w:bookmarkEnd w:id="394"/>
       <w:bookmarkEnd w:id="395"/>
-      <w:bookmarkEnd w:id="396"/>
     </w:p>
     <w:p/>
     <w:tbl>
@@ -6516,21 +6514,22 @@
       <w:pPr>
         <w:pStyle w:val="Heading1"/>
       </w:pPr>
-      <w:bookmarkStart w:id="397" w:name="_Toc160347163"/>
-      <w:bookmarkStart w:id="398" w:name="_Toc162073590"/>
-      <w:bookmarkStart w:id="399" w:name="_Toc162417588"/>
-      <w:bookmarkStart w:id="400" w:name="_Toc162423769"/>
-      <w:bookmarkStart w:id="401" w:name="_Toc162676938"/>
-      <w:bookmarkStart w:id="402" w:name="_Toc200179259"/>
-      <w:bookmarkStart w:id="403" w:name="_Toc211758963"/>
-      <w:bookmarkStart w:id="404" w:name="_Toc217796484"/>
-      <w:bookmarkStart w:id="405" w:name="_Toc257902530"/>
+      <w:bookmarkStart w:id="396" w:name="_Toc160347163"/>
+      <w:bookmarkStart w:id="397" w:name="_Toc162073590"/>
+      <w:bookmarkStart w:id="398" w:name="_Toc162417588"/>
+      <w:bookmarkStart w:id="399" w:name="_Toc162423769"/>
+      <w:bookmarkStart w:id="400" w:name="_Toc162676938"/>
+      <w:bookmarkStart w:id="401" w:name="_Toc200179259"/>
+      <w:bookmarkStart w:id="402" w:name="_Toc211758963"/>
+      <w:bookmarkStart w:id="403" w:name="_Toc217796484"/>
+      <w:bookmarkStart w:id="404" w:name="_Toc257902530"/>
       <w:r>
         <w:t>4.</w:t>
       </w:r>
       <w:r>
         <w:tab/>
       </w:r>
+      <w:bookmarkEnd w:id="396"/>
       <w:bookmarkEnd w:id="397"/>
       <w:bookmarkEnd w:id="398"/>
       <w:bookmarkEnd w:id="399"/>
@@ -6539,7 +6538,6 @@
       <w:bookmarkEnd w:id="402"/>
       <w:bookmarkEnd w:id="403"/>
       <w:bookmarkEnd w:id="404"/>
-      <w:bookmarkEnd w:id="405"/>
       <w:r>
         <w:t>Software Configuration Control</w:t>
       </w:r>
@@ -6689,16 +6687,16 @@
       <w:pPr>
         <w:pStyle w:val="Heading2"/>
       </w:pPr>
-      <w:bookmarkStart w:id="406" w:name="_Toc159735505"/>
-      <w:bookmarkStart w:id="407" w:name="_Toc160347164"/>
-      <w:bookmarkStart w:id="408" w:name="_Toc162073591"/>
-      <w:bookmarkStart w:id="409" w:name="_Toc162417589"/>
-      <w:bookmarkStart w:id="410" w:name="_Toc162423770"/>
-      <w:bookmarkStart w:id="411" w:name="_Toc162676939"/>
-      <w:bookmarkStart w:id="412" w:name="_Toc200179260"/>
-      <w:bookmarkStart w:id="413" w:name="_Toc211758964"/>
-      <w:bookmarkStart w:id="414" w:name="_Toc217796485"/>
-      <w:bookmarkStart w:id="415" w:name="_Toc257902531"/>
+      <w:bookmarkStart w:id="405" w:name="_Toc159735505"/>
+      <w:bookmarkStart w:id="406" w:name="_Toc160347164"/>
+      <w:bookmarkStart w:id="407" w:name="_Toc162073591"/>
+      <w:bookmarkStart w:id="408" w:name="_Toc162417589"/>
+      <w:bookmarkStart w:id="409" w:name="_Toc162423770"/>
+      <w:bookmarkStart w:id="410" w:name="_Toc162676939"/>
+      <w:bookmarkStart w:id="411" w:name="_Toc200179260"/>
+      <w:bookmarkStart w:id="412" w:name="_Toc211758964"/>
+      <w:bookmarkStart w:id="413" w:name="_Toc217796485"/>
+      <w:bookmarkStart w:id="414" w:name="_Toc257902531"/>
       <w:r>
         <w:lastRenderedPageBreak/>
         <w:t>4.1</w:t>
@@ -6706,6 +6704,7 @@
       <w:r>
         <w:tab/>
       </w:r>
+      <w:bookmarkEnd w:id="405"/>
       <w:bookmarkEnd w:id="406"/>
       <w:bookmarkEnd w:id="407"/>
       <w:bookmarkEnd w:id="408"/>
@@ -6715,7 +6714,6 @@
       <w:bookmarkEnd w:id="412"/>
       <w:bookmarkEnd w:id="413"/>
       <w:bookmarkEnd w:id="414"/>
-      <w:bookmarkEnd w:id="415"/>
       <w:r>
         <w:t>Procedures for Changing Baselines</w:t>
       </w:r>
@@ -6761,22 +6759,23 @@
       <w:pPr>
         <w:pStyle w:val="Heading2"/>
       </w:pPr>
-      <w:bookmarkStart w:id="416" w:name="_Toc159735506"/>
-      <w:bookmarkStart w:id="417" w:name="_Toc160347165"/>
-      <w:bookmarkStart w:id="418" w:name="_Toc162073592"/>
-      <w:bookmarkStart w:id="419" w:name="_Toc162417590"/>
-      <w:bookmarkStart w:id="420" w:name="_Toc162423771"/>
-      <w:bookmarkStart w:id="421" w:name="_Toc162676940"/>
-      <w:bookmarkStart w:id="422" w:name="_Toc200179261"/>
-      <w:bookmarkStart w:id="423" w:name="_Toc211758965"/>
-      <w:bookmarkStart w:id="424" w:name="_Toc217796486"/>
-      <w:bookmarkStart w:id="425" w:name="_Toc257902532"/>
+      <w:bookmarkStart w:id="415" w:name="_Toc159735506"/>
+      <w:bookmarkStart w:id="416" w:name="_Toc160347165"/>
+      <w:bookmarkStart w:id="417" w:name="_Toc162073592"/>
+      <w:bookmarkStart w:id="418" w:name="_Toc162417590"/>
+      <w:bookmarkStart w:id="419" w:name="_Toc162423771"/>
+      <w:bookmarkStart w:id="420" w:name="_Toc162676940"/>
+      <w:bookmarkStart w:id="421" w:name="_Toc200179261"/>
+      <w:bookmarkStart w:id="422" w:name="_Toc211758965"/>
+      <w:bookmarkStart w:id="423" w:name="_Toc217796486"/>
+      <w:bookmarkStart w:id="424" w:name="_Toc257902532"/>
       <w:r>
         <w:t>4.2</w:t>
       </w:r>
       <w:r>
         <w:tab/>
       </w:r>
+      <w:bookmarkEnd w:id="415"/>
       <w:bookmarkEnd w:id="416"/>
       <w:bookmarkEnd w:id="417"/>
       <w:bookmarkEnd w:id="418"/>
@@ -6786,7 +6785,6 @@
       <w:bookmarkEnd w:id="422"/>
       <w:bookmarkEnd w:id="423"/>
       <w:bookmarkEnd w:id="424"/>
-      <w:bookmarkEnd w:id="425"/>
       <w:r>
         <w:rPr>
           <w:webHidden/>
@@ -8148,22 +8146,23 @@
       <w:pPr>
         <w:pStyle w:val="Heading2"/>
       </w:pPr>
-      <w:bookmarkStart w:id="426" w:name="_Toc159735507"/>
-      <w:bookmarkStart w:id="427" w:name="_Toc160347166"/>
-      <w:bookmarkStart w:id="428" w:name="_Toc162073593"/>
-      <w:bookmarkStart w:id="429" w:name="_Toc162417591"/>
-      <w:bookmarkStart w:id="430" w:name="_Toc162423772"/>
-      <w:bookmarkStart w:id="431" w:name="_Toc162676941"/>
-      <w:bookmarkStart w:id="432" w:name="_Toc200179262"/>
-      <w:bookmarkStart w:id="433" w:name="_Toc211758966"/>
-      <w:bookmarkStart w:id="434" w:name="_Toc217796487"/>
-      <w:bookmarkStart w:id="435" w:name="_Toc257902533"/>
+      <w:bookmarkStart w:id="425" w:name="_Toc159735507"/>
+      <w:bookmarkStart w:id="426" w:name="_Toc160347166"/>
+      <w:bookmarkStart w:id="427" w:name="_Toc162073593"/>
+      <w:bookmarkStart w:id="428" w:name="_Toc162417591"/>
+      <w:bookmarkStart w:id="429" w:name="_Toc162423772"/>
+      <w:bookmarkStart w:id="430" w:name="_Toc162676941"/>
+      <w:bookmarkStart w:id="431" w:name="_Toc200179262"/>
+      <w:bookmarkStart w:id="432" w:name="_Toc211758966"/>
+      <w:bookmarkStart w:id="433" w:name="_Toc217796487"/>
+      <w:bookmarkStart w:id="434" w:name="_Toc257902533"/>
       <w:r>
         <w:t>4.3</w:t>
       </w:r>
       <w:r>
         <w:tab/>
       </w:r>
+      <w:bookmarkEnd w:id="425"/>
       <w:bookmarkEnd w:id="426"/>
       <w:bookmarkEnd w:id="427"/>
       <w:bookmarkEnd w:id="428"/>
@@ -8173,7 +8172,6 @@
       <w:bookmarkEnd w:id="432"/>
       <w:bookmarkEnd w:id="433"/>
       <w:bookmarkEnd w:id="434"/>
-      <w:bookmarkEnd w:id="435"/>
       <w:r>
         <w:t>Change Control Process</w:t>
       </w:r>
@@ -10193,22 +10191,23 @@
       <w:pPr>
         <w:pStyle w:val="Heading1"/>
       </w:pPr>
-      <w:bookmarkStart w:id="436" w:name="_Toc159735508"/>
-      <w:bookmarkStart w:id="437" w:name="_Toc160347167"/>
-      <w:bookmarkStart w:id="438" w:name="_Toc162073594"/>
-      <w:bookmarkStart w:id="439" w:name="_Toc162417592"/>
-      <w:bookmarkStart w:id="440" w:name="_Toc162423773"/>
-      <w:bookmarkStart w:id="441" w:name="_Toc162676942"/>
-      <w:bookmarkStart w:id="442" w:name="_Toc200179263"/>
-      <w:bookmarkStart w:id="443" w:name="_Toc211758967"/>
-      <w:bookmarkStart w:id="444" w:name="_Toc217796488"/>
-      <w:bookmarkStart w:id="445" w:name="_Toc257902534"/>
+      <w:bookmarkStart w:id="435" w:name="_Toc159735508"/>
+      <w:bookmarkStart w:id="436" w:name="_Toc160347167"/>
+      <w:bookmarkStart w:id="437" w:name="_Toc162073594"/>
+      <w:bookmarkStart w:id="438" w:name="_Toc162417592"/>
+      <w:bookmarkStart w:id="439" w:name="_Toc162423773"/>
+      <w:bookmarkStart w:id="440" w:name="_Toc162676942"/>
+      <w:bookmarkStart w:id="441" w:name="_Toc200179263"/>
+      <w:bookmarkStart w:id="442" w:name="_Toc211758967"/>
+      <w:bookmarkStart w:id="443" w:name="_Toc217796488"/>
+      <w:bookmarkStart w:id="444" w:name="_Toc257902534"/>
       <w:r>
         <w:t>5.</w:t>
       </w:r>
       <w:r>
         <w:tab/>
       </w:r>
+      <w:bookmarkEnd w:id="435"/>
       <w:bookmarkEnd w:id="436"/>
       <w:bookmarkEnd w:id="437"/>
       <w:bookmarkEnd w:id="438"/>
@@ -10218,7 +10217,6 @@
       <w:bookmarkEnd w:id="442"/>
       <w:bookmarkEnd w:id="443"/>
       <w:bookmarkEnd w:id="444"/>
-      <w:bookmarkEnd w:id="445"/>
       <w:r>
         <w:t>Configuration Status Accounting</w:t>
       </w:r>
@@ -14994,49 +14992,49 @@
       <w:pPr>
         <w:pStyle w:val="Heading1"/>
       </w:pPr>
-      <w:bookmarkStart w:id="446" w:name="_Toc159301815"/>
-      <w:bookmarkStart w:id="447" w:name="_Toc160345071"/>
-      <w:bookmarkStart w:id="448" w:name="_Toc162073287"/>
-      <w:bookmarkStart w:id="449" w:name="_Toc162417419"/>
-      <w:bookmarkStart w:id="450" w:name="_Toc162759476"/>
-      <w:bookmarkStart w:id="451" w:name="_Toc211421864"/>
-      <w:bookmarkStart w:id="452" w:name="_Toc211734940"/>
-      <w:bookmarkStart w:id="453" w:name="_Toc211920024"/>
-      <w:bookmarkStart w:id="454" w:name="_Toc212877862"/>
-      <w:bookmarkStart w:id="455" w:name="_Toc212878011"/>
-      <w:bookmarkStart w:id="456" w:name="_Toc212878378"/>
-      <w:bookmarkStart w:id="457" w:name="_Toc212878438"/>
-      <w:bookmarkStart w:id="458" w:name="_Toc212879068"/>
-      <w:bookmarkStart w:id="459" w:name="_Toc212879447"/>
-      <w:bookmarkStart w:id="460" w:name="_Toc212879582"/>
-      <w:bookmarkStart w:id="461" w:name="_Toc212879619"/>
-      <w:bookmarkStart w:id="462" w:name="_Toc212879777"/>
-      <w:bookmarkStart w:id="463" w:name="_Toc212879955"/>
-      <w:bookmarkStart w:id="464" w:name="_Toc212880208"/>
-      <w:bookmarkStart w:id="465" w:name="_Toc215027560"/>
-      <w:bookmarkStart w:id="466" w:name="_Toc215027642"/>
-      <w:bookmarkStart w:id="467" w:name="_Toc216509841"/>
-      <w:bookmarkStart w:id="468" w:name="_Toc217356692"/>
-      <w:bookmarkStart w:id="469" w:name="_Toc217358589"/>
-      <w:bookmarkStart w:id="470" w:name="_Toc217794663"/>
-      <w:bookmarkStart w:id="471" w:name="_Toc217801083"/>
-      <w:bookmarkStart w:id="472" w:name="_Toc217801249"/>
-      <w:bookmarkStart w:id="473" w:name="_Toc217802095"/>
-      <w:bookmarkStart w:id="474" w:name="_Toc217802249"/>
-      <w:bookmarkStart w:id="475" w:name="_Toc218926268"/>
-      <w:bookmarkStart w:id="476" w:name="_Toc218926462"/>
-      <w:bookmarkStart w:id="477" w:name="_Toc218926610"/>
-      <w:bookmarkStart w:id="478" w:name="_Toc218927014"/>
-      <w:bookmarkStart w:id="479" w:name="_Toc218927430"/>
-      <w:bookmarkStart w:id="480" w:name="_Toc218927545"/>
-      <w:bookmarkStart w:id="481" w:name="_Toc218927605"/>
-      <w:bookmarkStart w:id="482" w:name="_Toc218927962"/>
-      <w:bookmarkStart w:id="483" w:name="_Toc218928067"/>
-      <w:bookmarkStart w:id="484" w:name="_Toc218928103"/>
-      <w:bookmarkStart w:id="485" w:name="_Toc222619440"/>
-      <w:bookmarkStart w:id="486" w:name="_Toc222649123"/>
-      <w:bookmarkStart w:id="487" w:name="_Toc253485097"/>
-      <w:bookmarkStart w:id="488" w:name="_Toc253494091"/>
+      <w:bookmarkStart w:id="445" w:name="_Toc159301815"/>
+      <w:bookmarkStart w:id="446" w:name="_Toc160345071"/>
+      <w:bookmarkStart w:id="447" w:name="_Toc162073287"/>
+      <w:bookmarkStart w:id="448" w:name="_Toc162417419"/>
+      <w:bookmarkStart w:id="449" w:name="_Toc162759476"/>
+      <w:bookmarkStart w:id="450" w:name="_Toc211421864"/>
+      <w:bookmarkStart w:id="451" w:name="_Toc211734940"/>
+      <w:bookmarkStart w:id="452" w:name="_Toc211920024"/>
+      <w:bookmarkStart w:id="453" w:name="_Toc212877862"/>
+      <w:bookmarkStart w:id="454" w:name="_Toc212878011"/>
+      <w:bookmarkStart w:id="455" w:name="_Toc212878378"/>
+      <w:bookmarkStart w:id="456" w:name="_Toc212878438"/>
+      <w:bookmarkStart w:id="457" w:name="_Toc212879068"/>
+      <w:bookmarkStart w:id="458" w:name="_Toc212879447"/>
+      <w:bookmarkStart w:id="459" w:name="_Toc212879582"/>
+      <w:bookmarkStart w:id="460" w:name="_Toc212879619"/>
+      <w:bookmarkStart w:id="461" w:name="_Toc212879777"/>
+      <w:bookmarkStart w:id="462" w:name="_Toc212879955"/>
+      <w:bookmarkStart w:id="463" w:name="_Toc212880208"/>
+      <w:bookmarkStart w:id="464" w:name="_Toc215027560"/>
+      <w:bookmarkStart w:id="465" w:name="_Toc215027642"/>
+      <w:bookmarkStart w:id="466" w:name="_Toc216509841"/>
+      <w:bookmarkStart w:id="467" w:name="_Toc217356692"/>
+      <w:bookmarkStart w:id="468" w:name="_Toc217358589"/>
+      <w:bookmarkStart w:id="469" w:name="_Toc217794663"/>
+      <w:bookmarkStart w:id="470" w:name="_Toc217801083"/>
+      <w:bookmarkStart w:id="471" w:name="_Toc217801249"/>
+      <w:bookmarkStart w:id="472" w:name="_Toc217802095"/>
+      <w:bookmarkStart w:id="473" w:name="_Toc217802249"/>
+      <w:bookmarkStart w:id="474" w:name="_Toc218926268"/>
+      <w:bookmarkStart w:id="475" w:name="_Toc218926462"/>
+      <w:bookmarkStart w:id="476" w:name="_Toc218926610"/>
+      <w:bookmarkStart w:id="477" w:name="_Toc218927014"/>
+      <w:bookmarkStart w:id="478" w:name="_Toc218927430"/>
+      <w:bookmarkStart w:id="479" w:name="_Toc218927545"/>
+      <w:bookmarkStart w:id="480" w:name="_Toc218927605"/>
+      <w:bookmarkStart w:id="481" w:name="_Toc218927962"/>
+      <w:bookmarkStart w:id="482" w:name="_Toc218928067"/>
+      <w:bookmarkStart w:id="483" w:name="_Toc218928103"/>
+      <w:bookmarkStart w:id="484" w:name="_Toc222619440"/>
+      <w:bookmarkStart w:id="485" w:name="_Toc222649123"/>
+      <w:bookmarkStart w:id="486" w:name="_Toc253485097"/>
+      <w:bookmarkStart w:id="487" w:name="_Toc253494091"/>
       <w:r>
         <w:t>6.</w:t>
       </w:r>
@@ -15044,6 +15042,7 @@
         <w:tab/>
         <w:t>Configuration Audits and Reviews</w:t>
       </w:r>
+      <w:bookmarkEnd w:id="445"/>
       <w:bookmarkEnd w:id="446"/>
       <w:bookmarkEnd w:id="447"/>
       <w:bookmarkEnd w:id="448"/>
@@ -15086,7 +15085,6 @@
       <w:bookmarkEnd w:id="485"/>
       <w:bookmarkEnd w:id="486"/>
       <w:bookmarkEnd w:id="487"/>
-      <w:bookmarkEnd w:id="488"/>
     </w:p>
     <w:p/>
     <w:p>
@@ -15203,7 +15201,124 @@
         <w:t>Peer Review:</w:t>
       </w:r>
     </w:p>
-    <w:p/>
+    <w:p>
+      <w:r>
+        <w:t>The comments given by the peer reviewing team are:</w:t>
+      </w:r>
+    </w:p>
+    <w:p>
+      <w:pPr>
+        <w:pStyle w:val="ListParagraph"/>
+        <w:numPr>
+          <w:ilvl w:val="0"/>
+          <w:numId w:val="44"/>
+        </w:numPr>
+      </w:pPr>
+      <w:r>
+        <w:t>They combined two standards for documentation.</w:t>
+      </w:r>
+    </w:p>
+    <w:p>
+      <w:pPr>
+        <w:pStyle w:val="ListParagraph"/>
+        <w:numPr>
+          <w:ilvl w:val="0"/>
+          <w:numId w:val="44"/>
+        </w:numPr>
+      </w:pPr>
+      <w:r>
+        <w:t>CI is mentioned along with CCB, not individual.</w:t>
+      </w:r>
+    </w:p>
+    <w:p>
+      <w:pPr>
+        <w:pStyle w:val="ListParagraph"/>
+        <w:numPr>
+          <w:ilvl w:val="0"/>
+          <w:numId w:val="44"/>
+        </w:numPr>
+      </w:pPr>
+      <w:r>
+        <w:t>CCB members and Status accounting roles and responsibilities are not mentioned.</w:t>
+      </w:r>
+    </w:p>
+    <w:p>
+      <w:pPr>
+        <w:pStyle w:val="ListParagraph"/>
+        <w:numPr>
+          <w:ilvl w:val="0"/>
+          <w:numId w:val="44"/>
+        </w:numPr>
+      </w:pPr>
+      <w:r>
+        <w:t>Scope of project is not mentioned.</w:t>
+      </w:r>
+    </w:p>
+    <w:p>
+      <w:pPr>
+        <w:pStyle w:val="ListParagraph"/>
+        <w:numPr>
+          <w:ilvl w:val="0"/>
+          <w:numId w:val="44"/>
+        </w:numPr>
+      </w:pPr>
+      <w:r>
+        <w:t>Separate documents for CI is not mentioned.</w:t>
+      </w:r>
+    </w:p>
+    <w:p>
+      <w:pPr>
+        <w:pStyle w:val="ListParagraph"/>
+        <w:numPr>
+          <w:ilvl w:val="0"/>
+          <w:numId w:val="44"/>
+        </w:numPr>
+      </w:pPr>
+      <w:r>
+        <w:t>Not mentioned tool details.</w:t>
+      </w:r>
+    </w:p>
+    <w:p>
+      <w:pPr>
+        <w:pStyle w:val="ListParagraph"/>
+        <w:numPr>
+          <w:ilvl w:val="0"/>
+          <w:numId w:val="44"/>
+        </w:numPr>
+      </w:pPr>
+      <w:r>
+        <w:t>Due to combined standards, some parts are missing.</w:t>
+      </w:r>
+    </w:p>
+    <w:p>
+      <w:pPr>
+        <w:pStyle w:val="ListParagraph"/>
+        <w:numPr>
+          <w:ilvl w:val="0"/>
+          <w:numId w:val="44"/>
+        </w:numPr>
+      </w:pPr>
+      <w:hyperlink r:id="rId19" w:history="1">
+        <w:r>
+          <w:rPr>
+            <w:rStyle w:val="Hyperlink"/>
+            <w:rFonts w:ascii="Calibri" w:hAnsi="Calibri"/>
+            <w:sz w:val="22"/>
+          </w:rPr>
+          <w:t>https://github.com/katiraraj/Con-Fusion-Restaurent/blob/master/Peer%20Review%20</w:t>
+        </w:r>
+        <w:bookmarkStart w:id="488" w:name="_GoBack"/>
+        <w:bookmarkEnd w:id="488"/>
+        <w:r>
+          <w:rPr>
+            <w:rStyle w:val="Hyperlink"/>
+            <w:rFonts w:ascii="Calibri" w:hAnsi="Calibri"/>
+            <w:sz w:val="22"/>
+          </w:rPr>
+          <w:t>Comments.jpeg</w:t>
+        </w:r>
+      </w:hyperlink>
+    </w:p>
     <w:p/>
     <w:p/>
     <w:p>
@@ -15835,7 +15950,6 @@
                 <w:sz w:val="22"/>
                 <w:szCs w:val="22"/>
               </w:rPr>
-              <w:lastRenderedPageBreak/>
               <w:t>Project Manager, CCB Member</w:t>
             </w:r>
           </w:p>
@@ -16042,7 +16156,7 @@
           <w:color w:val="0000FF"/>
         </w:rPr>
         <w:sectPr>
-          <w:footerReference w:type="default" r:id="rId19"/>
+          <w:footerReference w:type="default" r:id="rId20"/>
           <w:type w:val="continuous"/>
           <w:pgSz w:w="12240" w:h="15840" w:code="1"/>
           <w:pgMar w:top="1440" w:right="1440" w:bottom="1440" w:left="1440" w:header="720" w:footer="720" w:gutter="0"/>
@@ -16066,8 +16180,8 @@
           <w:color w:val="0000FF"/>
         </w:rPr>
         <w:sectPr>
-          <w:headerReference w:type="default" r:id="rId20"/>
-          <w:footerReference w:type="default" r:id="rId21"/>
+          <w:headerReference w:type="default" r:id="rId21"/>
+          <w:footerReference w:type="default" r:id="rId22"/>
           <w:pgSz w:w="12240" w:h="15840" w:code="1"/>
           <w:pgMar w:top="1440" w:right="1440" w:bottom="1440" w:left="1440" w:header="720" w:footer="720" w:gutter="0"/>
           <w:cols w:space="720"/>
@@ -20124,7 +20238,7 @@
       </w:pPr>
     </w:p>
     <w:sectPr>
-      <w:headerReference w:type="even" r:id="rId22"/>
+      <w:headerReference w:type="even" r:id="rId23"/>
       <w:type w:val="continuous"/>
       <w:pgSz w:w="12240" w:h="15840" w:code="1"/>
       <w:pgMar w:top="1440" w:right="1440" w:bottom="1440" w:left="1440" w:header="720" w:footer="720" w:gutter="0"/>
@@ -20295,7 +20409,7 @@
         <w:noProof/>
         <w:szCs w:val="20"/>
       </w:rPr>
-      <w:t>9</w:t>
+      <w:t>18</w:t>
     </w:r>
     <w:r>
       <w:rPr>
@@ -23255,6 +23369,119 @@
     </w:lvl>
   </w:abstractNum>
   <w:abstractNum w:abstractNumId="26" w15:restartNumberingAfterBreak="0">
+    <w:nsid w:val="473801CD"/>
+    <w:multiLevelType w:val="hybridMultilevel"/>
+    <w:tmpl w:val="AAA89D24"/>
+    <w:lvl w:ilvl="0" w:tplc="04090001">
+      <w:start w:val="1"/>
+      <w:numFmt w:val="bullet"/>
+      <w:lvlText w:val=""/>
+      <w:lvlJc w:val="left"/>
+      <w:pPr>
+        <w:ind w:left="720" w:hanging="360"/>
+      </w:pPr>
+      <w:rPr>
+        <w:rFonts w:ascii="Symbol" w:hAnsi="Symbol" w:hint="default"/>
+      </w:rPr>
+    </w:lvl>
+    <w:lvl w:ilvl="1" w:tplc="04090003" w:tentative="1">
+      <w:start w:val="1"/>
+      <w:numFmt w:val="bullet"/>
+      <w:lvlText w:val="o"/>
+      <w:lvlJc w:val="left"/>
+      <w:pPr>
+        <w:ind w:left="1440" w:hanging="360"/>
+      </w:pPr>
+      <w:rPr>
+        <w:rFonts w:ascii="Courier New" w:hAnsi="Courier New" w:cs="Courier New" w:hint="default"/>
+      </w:rPr>
+    </w:lvl>
+    <w:lvl w:ilvl="2" w:tplc="04090005" w:tentative="1">
+      <w:start w:val="1"/>
+      <w:numFmt w:val="bullet"/>
+      <w:lvlText w:val=""/>
+      <w:lvlJc w:val="left"/>
+      <w:pPr>
+        <w:ind w:left="2160" w:hanging="360"/>
+      </w:pPr>
+      <w:rPr>
+        <w:rFonts w:ascii="Wingdings" w:hAnsi="Wingdings" w:hint="default"/>
+      </w:rPr>
+    </w:lvl>
+    <w:lvl w:ilvl="3" w:tplc="04090001" w:tentative="1">
+      <w:start w:val="1"/>
+      <w:numFmt w:val="bullet"/>
+      <w:lvlText w:val=""/>
+      <w:lvlJc w:val="left"/>
+      <w:pPr>
+        <w:ind w:left="2880" w:hanging="360"/>
+      </w:pPr>
+      <w:rPr>
+        <w:rFonts w:ascii="Symbol" w:hAnsi="Symbol" w:hint="default"/>
+      </w:rPr>
+    </w:lvl>
+    <w:lvl w:ilvl="4" w:tplc="04090003" w:tentative="1">
+      <w:start w:val="1"/>
+      <w:numFmt w:val="bullet"/>
+      <w:lvlText w:val="o"/>
+      <w:lvlJc w:val="left"/>
+      <w:pPr>
+        <w:ind w:left="3600" w:hanging="360"/>
+      </w:pPr>
+      <w:rPr>
+        <w:rFonts w:ascii="Courier New" w:hAnsi="Courier New" w:cs="Courier New" w:hint="default"/>
+      </w:rPr>
+    </w:lvl>
+    <w:lvl w:ilvl="5" w:tplc="04090005" w:tentative="1">
+      <w:start w:val="1"/>
+      <w:numFmt w:val="bullet"/>
+      <w:lvlText w:val=""/>
+      <w:lvlJc w:val="left"/>
+      <w:pPr>
+        <w:ind w:left="4320" w:hanging="360"/>
+      </w:pPr>
+      <w:rPr>
+        <w:rFonts w:ascii="Wingdings" w:hAnsi="Wingdings" w:hint="default"/>
+      </w:rPr>
+    </w:lvl>
+    <w:lvl w:ilvl="6" w:tplc="04090001" w:tentative="1">
+      <w:start w:val="1"/>
+      <w:numFmt w:val="bullet"/>
+      <w:lvlText w:val=""/>
+      <w:lvlJc w:val="left"/>
+      <w:pPr>
+        <w:ind w:left="5040" w:hanging="360"/>
+      </w:pPr>
+      <w:rPr>
+        <w:rFonts w:ascii="Symbol" w:hAnsi="Symbol" w:hint="default"/>
+      </w:rPr>
+    </w:lvl>
+    <w:lvl w:ilvl="7" w:tplc="04090003" w:tentative="1">
+      <w:start w:val="1"/>
+      <w:numFmt w:val="bullet"/>
+      <w:lvlText w:val="o"/>
+      <w:lvlJc w:val="left"/>
+      <w:pPr>
+        <w:ind w:left="5760" w:hanging="360"/>
+      </w:pPr>
+      <w:rPr>
+        <w:rFonts w:ascii="Courier New" w:hAnsi="Courier New" w:cs="Courier New" w:hint="default"/>
+      </w:rPr>
+    </w:lvl>
+    <w:lvl w:ilvl="8" w:tplc="04090005" w:tentative="1">
+      <w:start w:val="1"/>
+      <w:numFmt w:val="bullet"/>
+      <w:lvlText w:val=""/>
+      <w:lvlJc w:val="left"/>
+      <w:pPr>
+        <w:ind w:left="6480" w:hanging="360"/>
+      </w:pPr>
+      <w:rPr>
+        <w:rFonts w:ascii="Wingdings" w:hAnsi="Wingdings" w:hint="default"/>
+      </w:rPr>
+    </w:lvl>
+  </w:abstractNum>
+  <w:abstractNum w:abstractNumId="27" w15:restartNumberingAfterBreak="0">
     <w:nsid w:val="4F3737CB"/>
     <w:multiLevelType w:val="hybridMultilevel"/>
     <w:tmpl w:val="55F61F62"/>
@@ -23394,7 +23621,7 @@
       </w:rPr>
     </w:lvl>
   </w:abstractNum>
-  <w:abstractNum w:abstractNumId="27" w15:restartNumberingAfterBreak="0">
+  <w:abstractNum w:abstractNumId="28" w15:restartNumberingAfterBreak="0">
     <w:nsid w:val="4F3901AA"/>
     <w:multiLevelType w:val="hybridMultilevel"/>
     <w:tmpl w:val="2A820C5E"/>
@@ -23534,7 +23761,7 @@
       </w:rPr>
     </w:lvl>
   </w:abstractNum>
-  <w:abstractNum w:abstractNumId="28" w15:restartNumberingAfterBreak="0">
+  <w:abstractNum w:abstractNumId="29" w15:restartNumberingAfterBreak="0">
     <w:nsid w:val="51213381"/>
     <w:multiLevelType w:val="hybridMultilevel"/>
     <w:tmpl w:val="426489E6"/>
@@ -23674,7 +23901,7 @@
       </w:rPr>
     </w:lvl>
   </w:abstractNum>
-  <w:abstractNum w:abstractNumId="29" w15:restartNumberingAfterBreak="0">
+  <w:abstractNum w:abstractNumId="30" w15:restartNumberingAfterBreak="0">
     <w:nsid w:val="5199250A"/>
     <w:multiLevelType w:val="hybridMultilevel"/>
     <w:tmpl w:val="6F1E5B36"/>
@@ -23814,7 +24041,7 @@
       </w:rPr>
     </w:lvl>
   </w:abstractNum>
-  <w:abstractNum w:abstractNumId="30" w15:restartNumberingAfterBreak="0">
+  <w:abstractNum w:abstractNumId="31" w15:restartNumberingAfterBreak="0">
     <w:nsid w:val="5BAE6CBE"/>
     <w:multiLevelType w:val="multilevel"/>
     <w:tmpl w:val="0409001D"/>
@@ -23928,7 +24155,7 @@
       </w:pPr>
     </w:lvl>
   </w:abstractNum>
-  <w:abstractNum w:abstractNumId="31" w15:restartNumberingAfterBreak="0">
+  <w:abstractNum w:abstractNumId="32" w15:restartNumberingAfterBreak="0">
     <w:nsid w:val="65703A25"/>
     <w:multiLevelType w:val="hybridMultilevel"/>
     <w:tmpl w:val="C7DAAB12"/>
@@ -24014,7 +24241,7 @@
       </w:pPr>
     </w:lvl>
   </w:abstractNum>
-  <w:abstractNum w:abstractNumId="32" w15:restartNumberingAfterBreak="0">
+  <w:abstractNum w:abstractNumId="33" w15:restartNumberingAfterBreak="0">
     <w:nsid w:val="6685569D"/>
     <w:multiLevelType w:val="hybridMultilevel"/>
     <w:tmpl w:val="0B46DF44"/>
@@ -24127,7 +24354,7 @@
       </w:rPr>
     </w:lvl>
   </w:abstractNum>
-  <w:abstractNum w:abstractNumId="33" w15:restartNumberingAfterBreak="0">
+  <w:abstractNum w:abstractNumId="34" w15:restartNumberingAfterBreak="0">
     <w:nsid w:val="66C85B5B"/>
     <w:multiLevelType w:val="hybridMultilevel"/>
     <w:tmpl w:val="ED62686C"/>
@@ -24240,7 +24467,7 @@
       </w:rPr>
     </w:lvl>
   </w:abstractNum>
-  <w:abstractNum w:abstractNumId="34" w15:restartNumberingAfterBreak="0">
+  <w:abstractNum w:abstractNumId="35" w15:restartNumberingAfterBreak="0">
     <w:nsid w:val="6718528B"/>
     <w:multiLevelType w:val="hybridMultilevel"/>
     <w:tmpl w:val="E54A008E"/>
@@ -24380,7 +24607,7 @@
       </w:rPr>
     </w:lvl>
   </w:abstractNum>
-  <w:abstractNum w:abstractNumId="35" w15:restartNumberingAfterBreak="0">
+  <w:abstractNum w:abstractNumId="36" w15:restartNumberingAfterBreak="0">
     <w:nsid w:val="68D20DB5"/>
     <w:multiLevelType w:val="hybridMultilevel"/>
     <w:tmpl w:val="0CD0DDAC"/>
@@ -24520,7 +24747,7 @@
       </w:rPr>
     </w:lvl>
   </w:abstractNum>
-  <w:abstractNum w:abstractNumId="36" w15:restartNumberingAfterBreak="0">
+  <w:abstractNum w:abstractNumId="37" w15:restartNumberingAfterBreak="0">
     <w:nsid w:val="6955256C"/>
     <w:multiLevelType w:val="multilevel"/>
     <w:tmpl w:val="0409001F"/>
@@ -24634,7 +24861,7 @@
       </w:pPr>
     </w:lvl>
   </w:abstractNum>
-  <w:abstractNum w:abstractNumId="37" w15:restartNumberingAfterBreak="0">
+  <w:abstractNum w:abstractNumId="38" w15:restartNumberingAfterBreak="0">
     <w:nsid w:val="6E0E5690"/>
     <w:multiLevelType w:val="hybridMultilevel"/>
     <w:tmpl w:val="3932A248"/>
@@ -24774,7 +25001,7 @@
       </w:rPr>
     </w:lvl>
   </w:abstractNum>
-  <w:abstractNum w:abstractNumId="38" w15:restartNumberingAfterBreak="0">
+  <w:abstractNum w:abstractNumId="39" w15:restartNumberingAfterBreak="0">
     <w:nsid w:val="74552557"/>
     <w:multiLevelType w:val="hybridMultilevel"/>
     <w:tmpl w:val="8B188BC2"/>
@@ -24887,7 +25114,120 @@
       </w:rPr>
     </w:lvl>
   </w:abstractNum>
-  <w:abstractNum w:abstractNumId="39" w15:restartNumberingAfterBreak="0">
+  <w:abstractNum w:abstractNumId="40" w15:restartNumberingAfterBreak="0">
+    <w:nsid w:val="75F20AAA"/>
+    <w:multiLevelType w:val="hybridMultilevel"/>
+    <w:tmpl w:val="BC4E7E3E"/>
+    <w:lvl w:ilvl="0" w:tplc="04090001">
+      <w:start w:val="1"/>
+      <w:numFmt w:val="bullet"/>
+      <w:lvlText w:val=""/>
+      <w:lvlJc w:val="left"/>
+      <w:pPr>
+        <w:ind w:left="720" w:hanging="360"/>
+      </w:pPr>
+      <w:rPr>
+        <w:rFonts w:ascii="Symbol" w:hAnsi="Symbol" w:hint="default"/>
+      </w:rPr>
+    </w:lvl>
+    <w:lvl w:ilvl="1" w:tplc="04090003" w:tentative="1">
+      <w:start w:val="1"/>
+      <w:numFmt w:val="bullet"/>
+      <w:lvlText w:val="o"/>
+      <w:lvlJc w:val="left"/>
+      <w:pPr>
+        <w:ind w:left="1440" w:hanging="360"/>
+      </w:pPr>
+      <w:rPr>
+        <w:rFonts w:ascii="Courier New" w:hAnsi="Courier New" w:cs="Courier New" w:hint="default"/>
+      </w:rPr>
+    </w:lvl>
+    <w:lvl w:ilvl="2" w:tplc="04090005" w:tentative="1">
+      <w:start w:val="1"/>
+      <w:numFmt w:val="bullet"/>
+      <w:lvlText w:val=""/>
+      <w:lvlJc w:val="left"/>
+      <w:pPr>
+        <w:ind w:left="2160" w:hanging="360"/>
+      </w:pPr>
+      <w:rPr>
+        <w:rFonts w:ascii="Wingdings" w:hAnsi="Wingdings" w:hint="default"/>
+      </w:rPr>
+    </w:lvl>
+    <w:lvl w:ilvl="3" w:tplc="04090001" w:tentative="1">
+      <w:start w:val="1"/>
+      <w:numFmt w:val="bullet"/>
+      <w:lvlText w:val=""/>
+      <w:lvlJc w:val="left"/>
+      <w:pPr>
+        <w:ind w:left="2880" w:hanging="360"/>
+      </w:pPr>
+      <w:rPr>
+        <w:rFonts w:ascii="Symbol" w:hAnsi="Symbol" w:hint="default"/>
+      </w:rPr>
+    </w:lvl>
+    <w:lvl w:ilvl="4" w:tplc="04090003" w:tentative="1">
+      <w:start w:val="1"/>
+      <w:numFmt w:val="bullet"/>
+      <w:lvlText w:val="o"/>
+      <w:lvlJc w:val="left"/>
+      <w:pPr>
+        <w:ind w:left="3600" w:hanging="360"/>
+      </w:pPr>
+      <w:rPr>
+        <w:rFonts w:ascii="Courier New" w:hAnsi="Courier New" w:cs="Courier New" w:hint="default"/>
+      </w:rPr>
+    </w:lvl>
+    <w:lvl w:ilvl="5" w:tplc="04090005" w:tentative="1">
+      <w:start w:val="1"/>
+      <w:numFmt w:val="bullet"/>
+      <w:lvlText w:val=""/>
+      <w:lvlJc w:val="left"/>
+      <w:pPr>
+        <w:ind w:left="4320" w:hanging="360"/>
+      </w:pPr>
+      <w:rPr>
+        <w:rFonts w:ascii="Wingdings" w:hAnsi="Wingdings" w:hint="default"/>
+      </w:rPr>
+    </w:lvl>
+    <w:lvl w:ilvl="6" w:tplc="04090001" w:tentative="1">
+      <w:start w:val="1"/>
+      <w:numFmt w:val="bullet"/>
+      <w:lvlText w:val=""/>
+      <w:lvlJc w:val="left"/>
+      <w:pPr>
+        <w:ind w:left="5040" w:hanging="360"/>
+      </w:pPr>
+      <w:rPr>
+        <w:rFonts w:ascii="Symbol" w:hAnsi="Symbol" w:hint="default"/>
+      </w:rPr>
+    </w:lvl>
+    <w:lvl w:ilvl="7" w:tplc="04090003" w:tentative="1">
+      <w:start w:val="1"/>
+      <w:numFmt w:val="bullet"/>
+      <w:lvlText w:val="o"/>
+      <w:lvlJc w:val="left"/>
+      <w:pPr>
+        <w:ind w:left="5760" w:hanging="360"/>
+      </w:pPr>
+      <w:rPr>
+        <w:rFonts w:ascii="Courier New" w:hAnsi="Courier New" w:cs="Courier New" w:hint="default"/>
+      </w:rPr>
+    </w:lvl>
+    <w:lvl w:ilvl="8" w:tplc="04090005" w:tentative="1">
+      <w:start w:val="1"/>
+      <w:numFmt w:val="bullet"/>
+      <w:lvlText w:val=""/>
+      <w:lvlJc w:val="left"/>
+      <w:pPr>
+        <w:ind w:left="6480" w:hanging="360"/>
+      </w:pPr>
+      <w:rPr>
+        <w:rFonts w:ascii="Wingdings" w:hAnsi="Wingdings" w:hint="default"/>
+      </w:rPr>
+    </w:lvl>
+  </w:abstractNum>
+  <w:abstractNum w:abstractNumId="41" w15:restartNumberingAfterBreak="0">
     <w:nsid w:val="7B8F7FE4"/>
     <w:multiLevelType w:val="hybridMultilevel"/>
     <w:tmpl w:val="27DA2F7A"/>
@@ -25027,7 +25367,7 @@
       </w:rPr>
     </w:lvl>
   </w:abstractNum>
-  <w:abstractNum w:abstractNumId="40" w15:restartNumberingAfterBreak="0">
+  <w:abstractNum w:abstractNumId="42" w15:restartNumberingAfterBreak="0">
     <w:nsid w:val="7CFD4C28"/>
     <w:multiLevelType w:val="hybridMultilevel"/>
     <w:tmpl w:val="AC3059E2"/>
@@ -25140,7 +25480,7 @@
       </w:rPr>
     </w:lvl>
   </w:abstractNum>
-  <w:abstractNum w:abstractNumId="41" w15:restartNumberingAfterBreak="0">
+  <w:abstractNum w:abstractNumId="43" w15:restartNumberingAfterBreak="0">
     <w:nsid w:val="7D0B680D"/>
     <w:multiLevelType w:val="multilevel"/>
     <w:tmpl w:val="04090023"/>
@@ -25256,13 +25596,13 @@
     </w:lvl>
   </w:abstractNum>
   <w:num w:numId="1">
-    <w:abstractNumId w:val="36"/>
+    <w:abstractNumId w:val="37"/>
   </w:num>
   <w:num w:numId="2">
-    <w:abstractNumId w:val="30"/>
+    <w:abstractNumId w:val="31"/>
   </w:num>
   <w:num w:numId="3">
-    <w:abstractNumId w:val="41"/>
+    <w:abstractNumId w:val="43"/>
   </w:num>
   <w:num w:numId="4">
     <w:abstractNumId w:val="9"/>
@@ -25304,22 +25644,22 @@
     <w:abstractNumId w:val="12"/>
   </w:num>
   <w:num w:numId="17">
-    <w:abstractNumId w:val="26"/>
+    <w:abstractNumId w:val="27"/>
   </w:num>
   <w:num w:numId="18">
     <w:abstractNumId w:val="19"/>
   </w:num>
   <w:num w:numId="19">
-    <w:abstractNumId w:val="37"/>
+    <w:abstractNumId w:val="38"/>
   </w:num>
   <w:num w:numId="20">
-    <w:abstractNumId w:val="35"/>
+    <w:abstractNumId w:val="36"/>
   </w:num>
   <w:num w:numId="21">
     <w:abstractNumId w:val="10"/>
   </w:num>
   <w:num w:numId="22">
-    <w:abstractNumId w:val="39"/>
+    <w:abstractNumId w:val="41"/>
   </w:num>
   <w:num w:numId="23">
     <w:abstractNumId w:val="23"/>
@@ -25328,34 +25668,34 @@
     <w:abstractNumId w:val="17"/>
   </w:num>
   <w:num w:numId="25">
-    <w:abstractNumId w:val="34"/>
+    <w:abstractNumId w:val="35"/>
   </w:num>
   <w:num w:numId="26">
-    <w:abstractNumId w:val="27"/>
+    <w:abstractNumId w:val="28"/>
   </w:num>
   <w:num w:numId="27">
     <w:abstractNumId w:val="15"/>
   </w:num>
   <w:num w:numId="28">
-    <w:abstractNumId w:val="29"/>
+    <w:abstractNumId w:val="30"/>
   </w:num>
   <w:num w:numId="29">
     <w:abstractNumId w:val="14"/>
   </w:num>
   <w:num w:numId="30">
-    <w:abstractNumId w:val="28"/>
+    <w:abstractNumId w:val="29"/>
   </w:num>
   <w:num w:numId="31">
     <w:abstractNumId w:val="21"/>
   </w:num>
   <w:num w:numId="32">
-    <w:abstractNumId w:val="38"/>
+    <w:abstractNumId w:val="39"/>
   </w:num>
   <w:num w:numId="33">
     <w:abstractNumId w:val="24"/>
   </w:num>
   <w:num w:numId="34">
-    <w:abstractNumId w:val="32"/>
+    <w:abstractNumId w:val="33"/>
   </w:num>
   <w:num w:numId="35">
     <w:abstractNumId w:val="11"/>
@@ -25370,15 +25710,21 @@
     <w:abstractNumId w:val="25"/>
   </w:num>
   <w:num w:numId="39">
-    <w:abstractNumId w:val="33"/>
+    <w:abstractNumId w:val="34"/>
   </w:num>
   <w:num w:numId="40">
     <w:abstractNumId w:val="16"/>
   </w:num>
   <w:num w:numId="41">
-    <w:abstractNumId w:val="31"/>
+    <w:abstractNumId w:val="32"/>
   </w:num>
   <w:num w:numId="42">
+    <w:abstractNumId w:val="42"/>
+  </w:num>
+  <w:num w:numId="43">
+    <w:abstractNumId w:val="26"/>
+  </w:num>
+  <w:num w:numId="44">
     <w:abstractNumId w:val="40"/>
   </w:num>
   <w:numIdMacAtCleanup w:val="42"/>
@@ -25934,6 +26280,7 @@
   <w:style w:type="character" w:default="1" w:styleId="DefaultParagraphFont">
     <w:name w:val="Default Paragraph Font"/>
     <w:uiPriority w:val="1"/>
+    <w:semiHidden/>
     <w:unhideWhenUsed/>
   </w:style>
   <w:style w:type="table" w:default="1" w:styleId="TableNormal">
@@ -30261,15 +30608,6 @@
 </file>
 
 <file path=customXml/item1.xml><?xml version="1.0" encoding="utf-8"?>
-<?mso-contentType ?>
-<FormTemplates xmlns="http://schemas.microsoft.com/sharepoint/v3/contenttype/forms">
-  <Display>DocumentLibraryForm</Display>
-  <Edit>DocumentLibraryForm</Edit>
-  <New>DocumentLibraryForm</New>
-</FormTemplates>
-</file>
-
-<file path=customXml/item2.xml><?xml version="1.0" encoding="utf-8"?>
 <ct:contentTypeSchema xmlns:ct="http://schemas.microsoft.com/office/2006/metadata/contentType" xmlns:ma="http://schemas.microsoft.com/office/2006/metadata/properties/metaAttributes" ct:_="" ma:_="" ma:contentTypeName="Document" ma:contentTypeID="0x010100D97354242559284DBA9E8C5D83817140" ma:contentTypeVersion="1" ma:contentTypeDescription="Create a new document." ma:contentTypeScope="" ma:versionID="85653ba6f42eaf94217158e5eccc0fb1">
   <xsd:schema xmlns:xsd="http://www.w3.org/2001/XMLSchema" xmlns:xs="http://www.w3.org/2001/XMLSchema" xmlns:p="http://schemas.microsoft.com/office/2006/metadata/properties" xmlns:ns2="49c024c0-94ad-41ae-ae0d-9b8ef88e1003" targetNamespace="http://schemas.microsoft.com/office/2006/metadata/properties" ma:root="true" ma:fieldsID="2c251c19f8e24931aa5ca5193445b6f7" ns2:_="">
     <xsd:import namespace="49c024c0-94ad-41ae-ae0d-9b8ef88e1003"/>
@@ -30401,11 +30739,16 @@
 </ct:contentTypeSchema>
 </file>
 
-<file path=customXml/item3.xml><?xml version="1.0" encoding="utf-8"?>
-<LongProperties xmlns="http://schemas.microsoft.com/office/2006/metadata/longProperties"/>
+<file path=customXml/item2.xml><?xml version="1.0" encoding="utf-8"?>
+<?mso-contentType ?>
+<FormTemplates xmlns="http://schemas.microsoft.com/sharepoint/v3/contenttype/forms">
+  <Display>DocumentLibraryForm</Display>
+  <Edit>DocumentLibraryForm</Edit>
+  <New>DocumentLibraryForm</New>
+</FormTemplates>
 </file>
 
-<file path=customXml/item4.xml><?xml version="1.0" encoding="utf-8"?>
+<file path=customXml/item3.xml><?xml version="1.0" encoding="utf-8"?>
 <p:properties xmlns:p="http://schemas.microsoft.com/office/2006/metadata/properties" xmlns:xsi="http://www.w3.org/2001/XMLSchema-instance" xmlns:pc="http://schemas.microsoft.com/office/infopath/2007/PartnerControls">
   <documentManagement>
     <Current_x0020_State xmlns="49c024c0-94ad-41ae-ae0d-9b8ef88e1003">In Progress</Current_x0020_State>
@@ -30413,19 +30756,15 @@
 </p:properties>
 </file>
 
+<file path=customXml/item4.xml><?xml version="1.0" encoding="utf-8"?>
+<LongProperties xmlns="http://schemas.microsoft.com/office/2006/metadata/longProperties"/>
+</file>
+
 <file path=customXml/item5.xml><?xml version="1.0" encoding="utf-8"?>
 <b:Sources xmlns:b="http://schemas.openxmlformats.org/officeDocument/2006/bibliography" xmlns="http://schemas.openxmlformats.org/officeDocument/2006/bibliography" SelectedStyle="\APASixthEditionOfficeOnline.xsl" StyleName="APA" Version="6"/>
 </file>
 
 <file path=customXml/itemProps1.xml><?xml version="1.0" encoding="utf-8"?>
-<ds:datastoreItem xmlns:ds="http://schemas.openxmlformats.org/officeDocument/2006/customXml" ds:itemID="{675051A1-3CD2-46C5-9930-2E8E438C7494}">
-  <ds:schemaRefs>
-    <ds:schemaRef ds:uri="http://schemas.microsoft.com/sharepoint/v3/contenttype/forms"/>
-  </ds:schemaRefs>
-</ds:datastoreItem>
-</file>
-
-<file path=customXml/itemProps2.xml><?xml version="1.0" encoding="utf-8"?>
 <ds:datastoreItem xmlns:ds="http://schemas.openxmlformats.org/officeDocument/2006/customXml" ds:itemID="{4D74DB49-7514-4315-91F2-6A48CADDD56E}">
   <ds:schemaRefs>
     <ds:schemaRef ds:uri="http://schemas.microsoft.com/office/2006/metadata/contentType"/>
@@ -30443,15 +30782,15 @@
 </ds:datastoreItem>
 </file>
 
-<file path=customXml/itemProps3.xml><?xml version="1.0" encoding="utf-8"?>
-<ds:datastoreItem xmlns:ds="http://schemas.openxmlformats.org/officeDocument/2006/customXml" ds:itemID="{009E9606-14EB-4EA5-9707-5B236B4AA94C}">
+<file path=customXml/itemProps2.xml><?xml version="1.0" encoding="utf-8"?>
+<ds:datastoreItem xmlns:ds="http://schemas.openxmlformats.org/officeDocument/2006/customXml" ds:itemID="{675051A1-3CD2-46C5-9930-2E8E438C7494}">
   <ds:schemaRefs>
-    <ds:schemaRef ds:uri="http://schemas.microsoft.com/office/2006/metadata/longProperties"/>
+    <ds:schemaRef ds:uri="http://schemas.microsoft.com/sharepoint/v3/contenttype/forms"/>
   </ds:schemaRefs>
 </ds:datastoreItem>
 </file>
 
-<file path=customXml/itemProps4.xml><?xml version="1.0" encoding="utf-8"?>
+<file path=customXml/itemProps3.xml><?xml version="1.0" encoding="utf-8"?>
 <ds:datastoreItem xmlns:ds="http://schemas.openxmlformats.org/officeDocument/2006/customXml" ds:itemID="{C833C1CF-9BBE-4A1B-A76C-83DF5CB58C91}">
   <ds:schemaRefs>
     <ds:schemaRef ds:uri="http://schemas.microsoft.com/office/2006/metadata/properties"/>
@@ -30461,8 +30800,16 @@
 </ds:datastoreItem>
 </file>
 
+<file path=customXml/itemProps4.xml><?xml version="1.0" encoding="utf-8"?>
+<ds:datastoreItem xmlns:ds="http://schemas.openxmlformats.org/officeDocument/2006/customXml" ds:itemID="{009E9606-14EB-4EA5-9707-5B236B4AA94C}">
+  <ds:schemaRefs>
+    <ds:schemaRef ds:uri="http://schemas.microsoft.com/office/2006/metadata/longProperties"/>
+  </ds:schemaRefs>
+</ds:datastoreItem>
+</file>
+
 <file path=customXml/itemProps5.xml><?xml version="1.0" encoding="utf-8"?>
-<ds:datastoreItem xmlns:ds="http://schemas.openxmlformats.org/officeDocument/2006/customXml" ds:itemID="{A6CE6B98-126B-4D35-BCA8-68B0F019962B}">
+<ds:datastoreItem xmlns:ds="http://schemas.openxmlformats.org/officeDocument/2006/customXml" ds:itemID="{A258D4BC-67E0-49BA-9A3F-321C2DB4B31D}">
   <ds:schemaRefs>
     <ds:schemaRef ds:uri="http://schemas.openxmlformats.org/officeDocument/2006/bibliography"/>
   </ds:schemaRefs>

</xml_diff>